<commit_message>
Add final version templates
</commit_message>
<xml_diff>
--- a/Resources/MethodicaForRest.docx
+++ b/Resources/MethodicaForRest.docx
@@ -1,6 +1,6 @@
 
 <file path=word/document.xml><?xml version="1.0" encoding="utf-8"?>
-<w:document xmlns:wpc="http://schemas.microsoft.com/office/word/2010/wordprocessingCanvas" xmlns:mc="http://schemas.openxmlformats.org/markup-compatibility/2006" xmlns:o="urn:schemas-microsoft-com:office:office" xmlns:r="http://schemas.openxmlformats.org/officeDocument/2006/relationships" xmlns:m="http://schemas.openxmlformats.org/officeDocument/2006/math" xmlns:v="urn:schemas-microsoft-com:vml" xmlns:wp14="http://schemas.microsoft.com/office/word/2010/wordprocessingDrawing" xmlns:wp="http://schemas.openxmlformats.org/drawingml/2006/wordprocessingDrawing" xmlns:w10="urn:schemas-microsoft-com:office:word" xmlns:w="http://schemas.openxmlformats.org/wordprocessingml/2006/main" xmlns:w14="http://schemas.microsoft.com/office/word/2010/wordml" xmlns:w15="http://schemas.microsoft.com/office/word/2012/wordml" xmlns:wpg="http://schemas.microsoft.com/office/word/2010/wordprocessingGroup" xmlns:wpi="http://schemas.microsoft.com/office/word/2010/wordprocessingInk" xmlns:wne="http://schemas.microsoft.com/office/word/2006/wordml" xmlns:wps="http://schemas.microsoft.com/office/word/2010/wordprocessingShape" mc:Ignorable="w14 w15 wp14">
+<w:document xmlns:ve="http://schemas.openxmlformats.org/markup-compatibility/2006" xmlns:o="urn:schemas-microsoft-com:office:office" xmlns:r="http://schemas.openxmlformats.org/officeDocument/2006/relationships" xmlns:m="http://schemas.openxmlformats.org/officeDocument/2006/math" xmlns:v="urn:schemas-microsoft-com:vml" xmlns:wp="http://schemas.openxmlformats.org/drawingml/2006/wordprocessingDrawing" xmlns:w10="urn:schemas-microsoft-com:office:word" xmlns:w="http://schemas.openxmlformats.org/wordprocessingml/2006/main" xmlns:wne="http://schemas.microsoft.com/office/word/2006/wordml">
   <w:body>
     <w:p>
       <w:pPr>
@@ -110,7 +110,6 @@
           <w:sz w:val="28"/>
         </w:rPr>
       </w:pPr>
-      <w:proofErr w:type="gramStart"/>
       <w:r>
         <w:rPr>
           <w:b/>
@@ -118,7 +117,6 @@
         </w:rPr>
         <w:t>ВОЕННАЯ  КАФЕДРА</w:t>
       </w:r>
-      <w:proofErr w:type="gramEnd"/>
     </w:p>
     <w:p>
       <w:pPr>
@@ -158,62 +156,6 @@
           <w:sz w:val="22"/>
         </w:rPr>
       </w:pPr>
-      <w:r>
-        <w:rPr>
-          <w:b/>
-          <w:noProof/>
-          <w:sz w:val="32"/>
-          <w:szCs w:val="32"/>
-        </w:rPr>
-        <w:drawing>
-          <wp:inline distT="0" distB="0" distL="0" distR="0" wp14:anchorId="570EE8E0" wp14:editId="7208ACFE">
-            <wp:extent cx="914400" cy="990600"/>
-            <wp:effectExtent l="0" t="0" r="0" b="0"/>
-            <wp:docPr id="25" name="Рисунок 25" descr="Эмблема%20первого%20цикла"/>
-            <wp:cNvGraphicFramePr>
-              <a:graphicFrameLocks xmlns:a="http://schemas.openxmlformats.org/drawingml/2006/main" noChangeAspect="1"/>
-            </wp:cNvGraphicFramePr>
-            <a:graphic xmlns:a="http://schemas.openxmlformats.org/drawingml/2006/main">
-              <a:graphicData uri="http://schemas.openxmlformats.org/drawingml/2006/picture">
-                <pic:pic xmlns:pic="http://schemas.openxmlformats.org/drawingml/2006/picture">
-                  <pic:nvPicPr>
-                    <pic:cNvPr id="0" name="Picture 2" descr="Эмблема%20первого%20цикла"/>
-                    <pic:cNvPicPr>
-                      <a:picLocks noChangeAspect="1" noChangeArrowheads="1"/>
-                    </pic:cNvPicPr>
-                  </pic:nvPicPr>
-                  <pic:blipFill>
-                    <a:blip r:embed="rId5" cstate="print">
-                      <a:extLst>
-                        <a:ext uri="{28A0092B-C50C-407E-A947-70E740481C1C}">
-                          <a14:useLocalDpi xmlns:a14="http://schemas.microsoft.com/office/drawing/2010/main" val="0"/>
-                        </a:ext>
-                      </a:extLst>
-                    </a:blip>
-                    <a:srcRect/>
-                    <a:stretch>
-                      <a:fillRect/>
-                    </a:stretch>
-                  </pic:blipFill>
-                  <pic:spPr bwMode="auto">
-                    <a:xfrm>
-                      <a:off x="0" y="0"/>
-                      <a:ext cx="914400" cy="990600"/>
-                    </a:xfrm>
-                    <a:prstGeom prst="rect">
-                      <a:avLst/>
-                    </a:prstGeom>
-                    <a:noFill/>
-                    <a:ln>
-                      <a:noFill/>
-                    </a:ln>
-                  </pic:spPr>
-                </pic:pic>
-              </a:graphicData>
-            </a:graphic>
-          </wp:inline>
-        </w:drawing>
-      </w:r>
     </w:p>
     <w:p>
       <w:pPr>
@@ -242,11 +184,6 @@
           <w:smallCaps/>
           <w:sz w:val="44"/>
           <w:szCs w:val="44"/>
-          <w14:shadow w14:blurRad="50800" w14:dist="38100" w14:dir="2700000" w14:sx="100000" w14:sy="100000" w14:kx="0" w14:ky="0" w14:algn="tl">
-            <w14:srgbClr w14:val="000000">
-              <w14:alpha w14:val="60000"/>
-            </w14:srgbClr>
-          </w14:shadow>
         </w:rPr>
       </w:pPr>
       <w:r>
@@ -255,11 +192,6 @@
           <w:smallCaps/>
           <w:sz w:val="44"/>
           <w:szCs w:val="44"/>
-          <w14:shadow w14:blurRad="50800" w14:dist="38100" w14:dir="2700000" w14:sx="100000" w14:sy="100000" w14:kx="0" w14:ky="0" w14:algn="tl">
-            <w14:srgbClr w14:val="000000">
-              <w14:alpha w14:val="60000"/>
-            </w14:srgbClr>
-          </w14:shadow>
         </w:rPr>
         <w:t>МЕТОДИЧЕСКАЯ РАЗРАБОТКА</w:t>
       </w:r>
@@ -733,9 +665,30 @@
       <w:pPr>
         <w:ind w:right="-7"/>
         <w:jc w:val="center"/>
-        <w:rPr>
-          <w:lang w:val="en-US"/>
-        </w:rPr>
+      </w:pPr>
+    </w:p>
+    <w:p>
+      <w:pPr>
+        <w:ind w:right="-7"/>
+        <w:jc w:val="center"/>
+      </w:pPr>
+    </w:p>
+    <w:p>
+      <w:pPr>
+        <w:ind w:right="-7"/>
+        <w:jc w:val="center"/>
+      </w:pPr>
+    </w:p>
+    <w:p>
+      <w:pPr>
+        <w:ind w:right="-7"/>
+        <w:jc w:val="center"/>
+      </w:pPr>
+    </w:p>
+    <w:p>
+      <w:pPr>
+        <w:ind w:right="-7"/>
+        <w:jc w:val="center"/>
       </w:pPr>
     </w:p>
     <w:p>
@@ -835,7 +788,6 @@
           <w:szCs w:val="24"/>
         </w:rPr>
       </w:pPr>
-      <w:proofErr w:type="gramStart"/>
       <w:r>
         <w:rPr>
           <w:b w:val="0"/>
@@ -844,17 +796,7 @@
           <w:szCs w:val="24"/>
         </w:rPr>
         <w:lastRenderedPageBreak/>
-        <w:t>САРАТОВСКИЙ  ГОСУДАРСТВЕННЫЙ</w:t>
-      </w:r>
-      <w:proofErr w:type="gramEnd"/>
-      <w:r>
-        <w:rPr>
-          <w:b w:val="0"/>
-          <w:bCs w:val="0"/>
-          <w:sz w:val="24"/>
-          <w:szCs w:val="24"/>
-        </w:rPr>
-        <w:t xml:space="preserve">  ТЕХНИЧЕСКИЙ УНИВЕРСИТЕТ </w:t>
+        <w:t xml:space="preserve">САРАТОВСКИЙ  ГОСУДАРСТВЕННЫЙ  ТЕХНИЧЕСКИЙ УНИВЕРСИТЕТ </w:t>
       </w:r>
     </w:p>
     <w:p/>
@@ -878,12 +820,12 @@
     <w:tbl>
       <w:tblPr>
         <w:tblW w:w="0" w:type="auto"/>
-        <w:tblLook w:val="0000" w:firstRow="0" w:lastRow="0" w:firstColumn="0" w:lastColumn="0" w:noHBand="0" w:noVBand="0"/>
+        <w:tblLook w:val="0000"/>
       </w:tblPr>
       <w:tblGrid>
-        <w:gridCol w:w="3411"/>
-        <w:gridCol w:w="1856"/>
-        <w:gridCol w:w="4088"/>
+        <w:gridCol w:w="3488"/>
+        <w:gridCol w:w="1940"/>
+        <w:gridCol w:w="4143"/>
       </w:tblGrid>
       <w:tr>
         <w:trPr>
@@ -966,9 +908,8 @@
             <w:r>
               <w:rPr>
                 <w:sz w:val="28"/>
-                <w:u w:val="single"/>
               </w:rPr>
-              <w:t>14</w:t>
+              <w:t>__</w:t>
             </w:r>
             <w:r>
               <w:rPr>
@@ -981,7 +922,7 @@
                 <w:sz w:val="28"/>
                 <w:u w:val="single"/>
               </w:rPr>
-              <w:t xml:space="preserve">      06     </w:t>
+              <w:t xml:space="preserve">          </w:t>
             </w:r>
             <w:r>
               <w:rPr>
@@ -1027,19 +968,11 @@
             <w:pPr>
               <w:jc w:val="center"/>
             </w:pPr>
-            <w:proofErr w:type="gramStart"/>
             <w:r>
               <w:rPr>
                 <w:sz w:val="28"/>
               </w:rPr>
-              <w:t>Начальник  военной</w:t>
-            </w:r>
-            <w:proofErr w:type="gramEnd"/>
-            <w:r>
-              <w:rPr>
-                <w:sz w:val="28"/>
-              </w:rPr>
-              <w:t xml:space="preserve">  кафедры</w:t>
+              <w:t>Начальник  военной  кафедры</w:t>
             </w:r>
           </w:p>
           <w:p>
@@ -1055,14 +988,12 @@
               </w:rPr>
               <w:t xml:space="preserve">полковник             </w:t>
             </w:r>
-            <w:proofErr w:type="spellStart"/>
             <w:r>
               <w:rPr>
                 <w:sz w:val="28"/>
               </w:rPr>
-              <w:t>А.Зиновьев</w:t>
+              <w:t>Михайличенко П. В.</w:t>
             </w:r>
-            <w:proofErr w:type="spellEnd"/>
           </w:p>
           <w:p>
             <w:pPr>
@@ -1072,7 +1003,19 @@
               <w:rPr>
                 <w:sz w:val="28"/>
               </w:rPr>
-              <w:t>"___"__________2017г.</w:t>
+              <w:t>"___"__________201</w:t>
+            </w:r>
+            <w:r>
+              <w:rPr>
+                <w:sz w:val="28"/>
+              </w:rPr>
+              <w:t>_</w:t>
+            </w:r>
+            <w:r>
+              <w:rPr>
+                <w:sz w:val="28"/>
+              </w:rPr>
+              <w:t>г.</w:t>
             </w:r>
           </w:p>
           <w:p>
@@ -1089,105 +1032,6 @@
           <w:sz w:val="28"/>
         </w:rPr>
       </w:pPr>
-      <w:r>
-        <w:rPr>
-          <w:noProof/>
-        </w:rPr>
-        <mc:AlternateContent>
-          <mc:Choice Requires="wps">
-            <w:drawing>
-              <wp:anchor distT="0" distB="0" distL="114300" distR="114300" simplePos="0" relativeHeight="251661312" behindDoc="0" locked="0" layoutInCell="1" allowOverlap="1" wp14:anchorId="51E18163" wp14:editId="532D8935">
-                <wp:simplePos x="0" y="0"/>
-                <wp:positionH relativeFrom="column">
-                  <wp:posOffset>3543300</wp:posOffset>
-                </wp:positionH>
-                <wp:positionV relativeFrom="paragraph">
-                  <wp:posOffset>153035</wp:posOffset>
-                </wp:positionV>
-                <wp:extent cx="2171700" cy="457200"/>
-                <wp:effectExtent l="13335" t="12700" r="5715" b="6350"/>
-                <wp:wrapNone/>
-                <wp:docPr id="12" name="Надпись 12"/>
-                <wp:cNvGraphicFramePr>
-                  <a:graphicFrameLocks xmlns:a="http://schemas.openxmlformats.org/drawingml/2006/main"/>
-                </wp:cNvGraphicFramePr>
-                <a:graphic xmlns:a="http://schemas.openxmlformats.org/drawingml/2006/main">
-                  <a:graphicData uri="http://schemas.microsoft.com/office/word/2010/wordprocessingShape">
-                    <wps:wsp>
-                      <wps:cNvSpPr txBox="1">
-                        <a:spLocks noChangeArrowheads="1"/>
-                      </wps:cNvSpPr>
-                      <wps:spPr bwMode="auto">
-                        <a:xfrm>
-                          <a:off x="0" y="0"/>
-                          <a:ext cx="2171700" cy="457200"/>
-                        </a:xfrm>
-                        <a:prstGeom prst="rect">
-                          <a:avLst/>
-                        </a:prstGeom>
-                        <a:solidFill>
-                          <a:srgbClr val="FFFFFF"/>
-                        </a:solidFill>
-                        <a:ln w="9525">
-                          <a:solidFill>
-                            <a:srgbClr val="FFFFFF"/>
-                          </a:solidFill>
-                          <a:miter lim="800000"/>
-                          <a:headEnd/>
-                          <a:tailEnd/>
-                        </a:ln>
-                      </wps:spPr>
-                      <wps:txbx>
-                        <w:txbxContent>
-                          <w:p>
-                            <w:pPr>
-                              <w:jc w:val="center"/>
-                            </w:pPr>
-                            <w:r>
-                              <w:t>ВТП.02. Устройство и эксплуатация ЗРК БД</w:t>
-                            </w:r>
-                          </w:p>
-                        </w:txbxContent>
-                      </wps:txbx>
-                      <wps:bodyPr rot="0" vert="horz" wrap="square" lIns="91440" tIns="45720" rIns="91440" bIns="45720" anchor="t" anchorCtr="0" upright="1">
-                        <a:noAutofit/>
-                      </wps:bodyPr>
-                    </wps:wsp>
-                  </a:graphicData>
-                </a:graphic>
-                <wp14:sizeRelH relativeFrom="page">
-                  <wp14:pctWidth>0</wp14:pctWidth>
-                </wp14:sizeRelH>
-                <wp14:sizeRelV relativeFrom="page">
-                  <wp14:pctHeight>0</wp14:pctHeight>
-                </wp14:sizeRelV>
-              </wp:anchor>
-            </w:drawing>
-          </mc:Choice>
-          <mc:Fallback>
-            <w:pict>
-              <v:shapetype w14:anchorId="51E18163" id="_x0000_t202" coordsize="21600,21600" o:spt="202" path="m,l,21600r21600,l21600,xe">
-                <v:stroke joinstyle="miter"/>
-                <v:path gradientshapeok="t" o:connecttype="rect"/>
-              </v:shapetype>
-              <v:shape id="Надпись 12" o:spid="_x0000_s1026" type="#_x0000_t202" style="position:absolute;margin-left:279pt;margin-top:12.05pt;width:171pt;height:36pt;z-index:251661312;visibility:visible;mso-wrap-style:square;mso-width-percent:0;mso-height-percent:0;mso-wrap-distance-left:9pt;mso-wrap-distance-top:0;mso-wrap-distance-right:9pt;mso-wrap-distance-bottom:0;mso-position-horizontal:absolute;mso-position-horizontal-relative:text;mso-position-vertical:absolute;mso-position-vertical-relative:text;mso-width-percent:0;mso-height-percent:0;mso-width-relative:page;mso-height-relative:page;v-text-anchor:top" o:gfxdata="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" strokecolor="white">
-                <v:textbox>
-                  <w:txbxContent>
-                    <w:p>
-                      <w:pPr>
-                        <w:jc w:val="center"/>
-                      </w:pPr>
-                      <w:r>
-                        <w:t>ВТП.02. Устройство и эксплуатация ЗРК БД</w:t>
-                      </w:r>
-                    </w:p>
-                  </w:txbxContent>
-                </v:textbox>
-              </v:shape>
-            </w:pict>
-          </mc:Fallback>
-        </mc:AlternateContent>
-      </w:r>
     </w:p>
     <w:p>
       <w:pPr>
@@ -1528,7 +1372,23 @@
           <w:b/>
           <w:sz w:val="28"/>
         </w:rPr>
-        <w:t>В р е м я:</w:t>
+        <w:t xml:space="preserve">В </w:t>
+      </w:r>
+      <w:proofErr w:type="gramStart"/>
+      <w:r>
+        <w:rPr>
+          <w:b/>
+          <w:sz w:val="28"/>
+        </w:rPr>
+        <w:t>р</w:t>
+      </w:r>
+      <w:proofErr w:type="gramEnd"/>
+      <w:r>
+        <w:rPr>
+          <w:b/>
+          <w:sz w:val="28"/>
+        </w:rPr>
+        <w:t xml:space="preserve"> е м я:</w:t>
       </w:r>
       <w:r>
         <w:rPr>
@@ -1551,7 +1411,6 @@
         </w:rPr>
         <w:t>{</w:t>
       </w:r>
-      <w:proofErr w:type="gramStart"/>
       <w:r>
         <w:rPr>
           <w:bCs/>
@@ -1581,7 +1440,6 @@
         </w:rPr>
         <w:t>duration</w:t>
       </w:r>
-      <w:proofErr w:type="gramEnd"/>
       <w:r>
         <w:rPr>
           <w:bCs/>
@@ -1819,7 +1677,6 @@
         </w:rPr>
         <w:t>{</w:t>
       </w:r>
-      <w:proofErr w:type="gramStart"/>
       <w:r>
         <w:rPr>
           <w:b/>
@@ -1852,7 +1709,6 @@
         </w:rPr>
         <w:t>lesson</w:t>
       </w:r>
-      <w:proofErr w:type="gramEnd"/>
       <w:r>
         <w:rPr>
           <w:b/>
@@ -1893,7 +1749,6 @@
         </w:rPr>
         <w:t>{</w:t>
       </w:r>
-      <w:proofErr w:type="gramStart"/>
       <w:r>
         <w:rPr>
           <w:b/>
@@ -1928,7 +1783,6 @@
         <w:t>lessonName</w:t>
       </w:r>
       <w:proofErr w:type="spellEnd"/>
-      <w:proofErr w:type="gramEnd"/>
       <w:r>
         <w:rPr>
           <w:b/>
@@ -1963,7 +1817,7 @@
     <w:tbl>
       <w:tblPr>
         <w:tblW w:w="10031" w:type="dxa"/>
-        <w:tblLook w:val="04A0" w:firstRow="1" w:lastRow="0" w:firstColumn="1" w:lastColumn="0" w:noHBand="0" w:noVBand="1"/>
+        <w:tblLook w:val="04A0"/>
       </w:tblPr>
       <w:tblGrid>
         <w:gridCol w:w="675"/>
@@ -2057,7 +1911,7 @@
     <w:tbl>
       <w:tblPr>
         <w:tblW w:w="0" w:type="auto"/>
-        <w:tblLook w:val="04A0" w:firstRow="1" w:lastRow="0" w:firstColumn="1" w:lastColumn="0" w:noHBand="0" w:noVBand="1"/>
+        <w:tblLook w:val="04A0"/>
       </w:tblPr>
       <w:tblGrid>
         <w:gridCol w:w="4395"/>
@@ -2418,7 +2272,7 @@
     <w:tbl>
       <w:tblPr>
         <w:tblW w:w="0" w:type="auto"/>
-        <w:tblLook w:val="04A0" w:firstRow="1" w:lastRow="0" w:firstColumn="1" w:lastColumn="0" w:noHBand="0" w:noVBand="1"/>
+        <w:tblLook w:val="04A0"/>
       </w:tblPr>
       <w:tblGrid>
         <w:gridCol w:w="4070"/>
@@ -2651,7 +2505,7 @@
     <w:tbl>
       <w:tblPr>
         <w:tblW w:w="9866" w:type="dxa"/>
-        <w:tblLook w:val="04A0" w:firstRow="1" w:lastRow="0" w:firstColumn="1" w:lastColumn="0" w:noHBand="0" w:noVBand="1"/>
+        <w:tblLook w:val="04A0"/>
       </w:tblPr>
       <w:tblGrid>
         <w:gridCol w:w="1115"/>
@@ -3317,7 +3171,6 @@
       <w:r>
         <w:t>{</w:t>
       </w:r>
-      <w:proofErr w:type="gramStart"/>
       <w:r>
         <w:rPr>
           <w:lang w:val="en-US"/>
@@ -3333,7 +3186,6 @@
         </w:rPr>
         <w:t>methodical</w:t>
       </w:r>
-      <w:proofErr w:type="gramEnd"/>
       <w:r>
         <w:t>}</w:t>
       </w:r>
@@ -3350,7 +3202,6 @@
       <w:r>
         <w:t>{</w:t>
       </w:r>
-      <w:proofErr w:type="gramStart"/>
       <w:r>
         <w:rPr>
           <w:lang w:val="en-US"/>
@@ -3366,7 +3217,6 @@
         </w:rPr>
         <w:t>image</w:t>
       </w:r>
-      <w:proofErr w:type="gramEnd"/>
       <w:r>
         <w:t>}</w:t>
       </w:r>
@@ -3484,7 +3334,6 @@
         </w:rPr>
         <w:t>{</w:t>
       </w:r>
-      <w:proofErr w:type="gramStart"/>
       <w:r>
         <w:rPr>
           <w:b/>
@@ -3517,7 +3366,6 @@
         </w:rPr>
         <w:t>intro</w:t>
       </w:r>
-      <w:proofErr w:type="gramEnd"/>
       <w:r>
         <w:rPr>
           <w:b/>
@@ -3641,7 +3489,6 @@
         <w:t>{</w:t>
       </w:r>
       <w:proofErr w:type="spellStart"/>
-      <w:proofErr w:type="gramStart"/>
       <w:r>
         <w:rPr>
           <w:b/>
@@ -3654,7 +3501,6 @@
         <w:t>id:educationalQuestions</w:t>
       </w:r>
       <w:proofErr w:type="spellEnd"/>
-      <w:proofErr w:type="gramEnd"/>
       <w:r>
         <w:rPr>
           <w:b/>
@@ -3753,6 +3599,7 @@
           <w:b/>
           <w:bCs/>
           <w:sz w:val="28"/>
+          <w:lang w:val="en-US"/>
         </w:rPr>
       </w:pPr>
       <w:r>
@@ -3768,6 +3615,7 @@
           <w:b/>
           <w:bCs/>
           <w:sz w:val="28"/>
+          <w:lang w:val="en-US"/>
         </w:rPr>
         <w:t xml:space="preserve"> </w:t>
       </w:r>
@@ -3784,6 +3632,7 @@
           <w:b/>
           <w:bCs/>
           <w:sz w:val="28"/>
+          <w:lang w:val="en-US"/>
         </w:rPr>
         <w:t xml:space="preserve"> -</w:t>
       </w:r>
@@ -3792,6 +3641,7 @@
           <w:b/>
           <w:bCs/>
           <w:sz w:val="28"/>
+          <w:lang w:val="en-US"/>
         </w:rPr>
         <w:tab/>
       </w:r>
@@ -3800,6 +3650,7 @@
           <w:b/>
           <w:bCs/>
           <w:sz w:val="28"/>
+          <w:lang w:val="en-US"/>
         </w:rPr>
         <w:tab/>
       </w:r>
@@ -3808,10 +3659,11 @@
           <w:b/>
           <w:sz w:val="28"/>
           <w:szCs w:val="28"/>
+          <w:lang w:val="en-US"/>
         </w:rPr>
         <w:t>{</w:t>
       </w:r>
-      <w:proofErr w:type="gramStart"/>
+      <w:proofErr w:type="spellStart"/>
       <w:r>
         <w:rPr>
           <w:b/>
@@ -3826,10 +3678,10 @@
           <w:b/>
           <w:sz w:val="28"/>
           <w:szCs w:val="28"/>
+          <w:lang w:val="en-US"/>
         </w:rPr>
         <w:t>:</w:t>
       </w:r>
-      <w:proofErr w:type="spellStart"/>
       <w:r>
         <w:rPr>
           <w:b/>
@@ -3840,12 +3692,12 @@
         <w:t>conclution</w:t>
       </w:r>
       <w:proofErr w:type="spellEnd"/>
-      <w:proofErr w:type="gramEnd"/>
-      <w:r>
-        <w:rPr>
-          <w:b/>
-          <w:sz w:val="28"/>
-          <w:szCs w:val="28"/>
+      <w:r>
+        <w:rPr>
+          <w:b/>
+          <w:sz w:val="28"/>
+          <w:szCs w:val="28"/>
+          <w:lang w:val="en-US"/>
         </w:rPr>
         <w:t>}</w:t>
       </w:r>
@@ -3854,6 +3706,7 @@
           <w:b/>
           <w:bCs/>
           <w:sz w:val="28"/>
+          <w:lang w:val="en-US"/>
         </w:rPr>
         <w:t xml:space="preserve"> </w:t>
       </w:r>
@@ -3870,6 +3723,7 @@
           <w:b/>
           <w:bCs/>
           <w:sz w:val="28"/>
+          <w:lang w:val="en-US"/>
         </w:rPr>
         <w:t>.</w:t>
       </w:r>
@@ -3881,6 +3735,7 @@
           <w:b/>
           <w:bCs/>
           <w:sz w:val="28"/>
+          <w:lang w:val="en-US"/>
         </w:rPr>
       </w:pPr>
     </w:p>
@@ -3901,7 +3756,6 @@
           <w:color w:val="0D0D0D" w:themeColor="text1" w:themeTint="F2"/>
           <w:sz w:val="28"/>
           <w:szCs w:val="28"/>
-          <w:lang w:val="en-US"/>
         </w:rPr>
       </w:pPr>
       <w:r>
@@ -3910,12 +3764,10 @@
           <w:color w:val="0D0D0D" w:themeColor="text1" w:themeTint="F2"/>
           <w:sz w:val="28"/>
           <w:szCs w:val="28"/>
-          <w:lang w:val="en-US" w:eastAsia="en-US"/>
+          <w:lang w:eastAsia="en-US"/>
         </w:rPr>
         <w:t>{</w:t>
       </w:r>
-      <w:proofErr w:type="spellStart"/>
-      <w:proofErr w:type="gramStart"/>
       <w:r>
         <w:rPr>
           <w:rFonts w:eastAsiaTheme="minorHAnsi"/>
@@ -3924,20 +3776,19 @@
           <w:szCs w:val="28"/>
           <w:lang w:val="en-US" w:eastAsia="en-US"/>
         </w:rPr>
-        <w:t>id:</w:t>
-      </w:r>
-      <w:proofErr w:type="gramEnd"/>
+        <w:t>id</w:t>
+      </w:r>
       <w:r>
         <w:rPr>
           <w:rFonts w:eastAsiaTheme="minorHAnsi"/>
           <w:color w:val="0D0D0D" w:themeColor="text1" w:themeTint="F2"/>
           <w:sz w:val="28"/>
           <w:szCs w:val="28"/>
-          <w:lang w:val="en-US" w:eastAsia="en-US"/>
-        </w:rPr>
-        <w:t>conclutionsQuestions</w:t>
-      </w:r>
-      <w:proofErr w:type="spellEnd"/>
+          <w:lang w:eastAsia="en-US"/>
+        </w:rPr>
+        <w:t>:</w:t>
+      </w:r>
+      <w:proofErr w:type="spellStart"/>
       <w:r>
         <w:rPr>
           <w:rFonts w:eastAsiaTheme="minorHAnsi"/>
@@ -3946,6 +3797,17 @@
           <w:szCs w:val="28"/>
           <w:lang w:val="en-US" w:eastAsia="en-US"/>
         </w:rPr>
+        <w:t>conclutionsQuestions</w:t>
+      </w:r>
+      <w:proofErr w:type="spellEnd"/>
+      <w:r>
+        <w:rPr>
+          <w:rFonts w:eastAsiaTheme="minorHAnsi"/>
+          <w:color w:val="0D0D0D" w:themeColor="text1" w:themeTint="F2"/>
+          <w:sz w:val="28"/>
+          <w:szCs w:val="28"/>
+          <w:lang w:eastAsia="en-US"/>
+        </w:rPr>
         <w:t>}</w:t>
       </w:r>
     </w:p>
@@ -4009,53 +3871,62 @@
     </w:p>
     <w:p>
       <w:pPr>
-        <w:ind w:right="-143" w:firstLine="567"/>
+        <w:ind w:left="2160" w:firstLine="108"/>
         <w:jc w:val="center"/>
         <w:rPr>
-          <w:sz w:val="28"/>
-        </w:rPr>
-      </w:pPr>
-      <w:r>
-        <w:rPr>
-          <w:sz w:val="28"/>
-        </w:rPr>
-        <w:t>Доцент цикла БП ЗРК БД</w:t>
-      </w:r>
-    </w:p>
-    <w:p>
-      <w:pPr>
-        <w:ind w:right="-143" w:firstLine="567"/>
-        <w:jc w:val="center"/>
-      </w:pPr>
-      <w:r>
-        <w:rPr>
-          <w:b/>
-          <w:i/>
+          <w:spacing w:val="30"/>
+          <w:sz w:val="28"/>
+        </w:rPr>
+      </w:pPr>
+      <w:r>
+        <w:rPr>
+          <w:spacing w:val="30"/>
+          <w:sz w:val="28"/>
+        </w:rPr>
+        <w:t>Преподаватель цикла БП ЗРК БД</w:t>
+      </w:r>
+    </w:p>
+    <w:p>
+      <w:pPr>
+        <w:ind w:left="2160" w:firstLine="108"/>
+        <w:rPr>
+          <w:spacing w:val="30"/>
+          <w:sz w:val="28"/>
+        </w:rPr>
+      </w:pPr>
+      <w:r>
+        <w:rPr>
+          <w:spacing w:val="30"/>
           <w:sz w:val="28"/>
         </w:rPr>
         <w:lastRenderedPageBreak/>
-        <w:t>п/п-к</w:t>
-      </w:r>
-      <w:r>
-        <w:rPr>
-          <w:i/>
-          <w:iCs/>
-          <w:sz w:val="28"/>
-        </w:rPr>
-        <w:t xml:space="preserve">                  </w:t>
-      </w:r>
-      <w:proofErr w:type="spellStart"/>
-      <w:r>
-        <w:rPr>
-          <w:b/>
-          <w:bCs/>
-          <w:i/>
-          <w:iCs/>
-          <w:sz w:val="28"/>
-        </w:rPr>
-        <w:t>В.Тяпкин</w:t>
-      </w:r>
-      <w:proofErr w:type="spellEnd"/>
+        <w:t xml:space="preserve">                          Новиков И. В.</w:t>
+      </w:r>
+    </w:p>
+    <w:p>
+      <w:pPr>
+        <w:ind w:left="2160" w:firstLine="108"/>
+        <w:rPr>
+          <w:spacing w:val="30"/>
+          <w:sz w:val="28"/>
+        </w:rPr>
+      </w:pPr>
+    </w:p>
+    <w:p>
+      <w:pPr>
+        <w:ind w:left="2832"/>
+        <w:rPr>
+          <w:spacing w:val="30"/>
+          <w:sz w:val="28"/>
+        </w:rPr>
+      </w:pPr>
+      <w:r>
+        <w:rPr>
+          <w:spacing w:val="30"/>
+          <w:sz w:val="28"/>
+        </w:rPr>
+        <w:t xml:space="preserve">     Подпись </w:t>
+      </w:r>
     </w:p>
     <w:p>
       <w:pPr>
@@ -4156,7 +4027,7 @@
           <w:color w:val="000000" w:themeColor="text1"/>
           <w:sz w:val="28"/>
           <w:szCs w:val="28"/>
-          <w:lang w:eastAsia="en-US"/>
+          <w:lang w:val="en-US" w:eastAsia="en-US"/>
         </w:rPr>
       </w:pPr>
       <w:r>
@@ -4165,7 +4036,7 @@
           <w:color w:val="000000" w:themeColor="text1"/>
           <w:sz w:val="28"/>
           <w:szCs w:val="28"/>
-          <w:lang w:eastAsia="en-US"/>
+          <w:lang w:val="en-US" w:eastAsia="en-US"/>
         </w:rPr>
         <w:t>{</w:t>
       </w:r>
@@ -4177,11 +4048,10 @@
           <w:color w:val="000000" w:themeColor="text1"/>
           <w:sz w:val="28"/>
           <w:szCs w:val="28"/>
-          <w:lang w:eastAsia="en-US"/>
-        </w:rPr>
-        <w:t>id:cardOfTask</w:t>
-      </w:r>
-      <w:proofErr w:type="spellEnd"/>
+          <w:lang w:val="en-US" w:eastAsia="en-US"/>
+        </w:rPr>
+        <w:t>id:</w:t>
+      </w:r>
       <w:proofErr w:type="gramEnd"/>
       <w:r>
         <w:rPr>
@@ -4189,19 +4059,30 @@
           <w:color w:val="000000" w:themeColor="text1"/>
           <w:sz w:val="28"/>
           <w:szCs w:val="28"/>
-          <w:lang w:eastAsia="en-US"/>
-        </w:rPr>
-        <w:t>}</w:t>
-      </w:r>
-    </w:p>
-    <w:p>
-      <w:pPr>
+          <w:lang w:val="en-US" w:eastAsia="en-US"/>
+        </w:rPr>
+        <w:t>cardOfTask</w:t>
+      </w:r>
+      <w:proofErr w:type="spellEnd"/>
+      <w:r>
         <w:rPr>
           <w:rFonts w:eastAsiaTheme="minorHAnsi"/>
           <w:color w:val="000000" w:themeColor="text1"/>
           <w:sz w:val="28"/>
           <w:szCs w:val="28"/>
-          <w:lang w:eastAsia="en-US"/>
+          <w:lang w:val="en-US" w:eastAsia="en-US"/>
+        </w:rPr>
+        <w:t>}</w:t>
+      </w:r>
+    </w:p>
+    <w:p>
+      <w:pPr>
+        <w:rPr>
+          <w:rFonts w:eastAsiaTheme="minorHAnsi"/>
+          <w:color w:val="000000" w:themeColor="text1"/>
+          <w:sz w:val="28"/>
+          <w:szCs w:val="28"/>
+          <w:lang w:val="en-US" w:eastAsia="en-US"/>
         </w:rPr>
       </w:pPr>
     </w:p>
@@ -4427,7 +4308,7 @@
 </file>
 
 <file path=word/numbering.xml><?xml version="1.0" encoding="utf-8"?>
-<w:numbering xmlns:wpc="http://schemas.microsoft.com/office/word/2010/wordprocessingCanvas" xmlns:mc="http://schemas.openxmlformats.org/markup-compatibility/2006" xmlns:o="urn:schemas-microsoft-com:office:office" xmlns:r="http://schemas.openxmlformats.org/officeDocument/2006/relationships" xmlns:m="http://schemas.openxmlformats.org/officeDocument/2006/math" xmlns:v="urn:schemas-microsoft-com:vml" xmlns:wp14="http://schemas.microsoft.com/office/word/2010/wordprocessingDrawing" xmlns:wp="http://schemas.openxmlformats.org/drawingml/2006/wordprocessingDrawing" xmlns:w10="urn:schemas-microsoft-com:office:word" xmlns:w="http://schemas.openxmlformats.org/wordprocessingml/2006/main" xmlns:w14="http://schemas.microsoft.com/office/word/2010/wordml" xmlns:w15="http://schemas.microsoft.com/office/word/2012/wordml" xmlns:wpg="http://schemas.microsoft.com/office/word/2010/wordprocessingGroup" xmlns:wpi="http://schemas.microsoft.com/office/word/2010/wordprocessingInk" xmlns:wne="http://schemas.microsoft.com/office/word/2006/wordml" xmlns:wps="http://schemas.microsoft.com/office/word/2010/wordprocessingShape" mc:Ignorable="w14 w15 wp14">
+<w:numbering xmlns:ve="http://schemas.openxmlformats.org/markup-compatibility/2006" xmlns:o="urn:schemas-microsoft-com:office:office" xmlns:r="http://schemas.openxmlformats.org/officeDocument/2006/relationships" xmlns:m="http://schemas.openxmlformats.org/officeDocument/2006/math" xmlns:v="urn:schemas-microsoft-com:vml" xmlns:wp="http://schemas.openxmlformats.org/drawingml/2006/wordprocessingDrawing" xmlns:w10="urn:schemas-microsoft-com:office:word" xmlns:w="http://schemas.openxmlformats.org/wordprocessingml/2006/main" xmlns:wne="http://schemas.microsoft.com/office/word/2006/wordml">
   <w:abstractNum w:abstractNumId="0">
     <w:nsid w:val="00EF710B"/>
     <w:multiLevelType w:val="hybridMultilevel"/>
@@ -9997,7 +9878,7 @@
 </file>
 
 <file path=word/styles.xml><?xml version="1.0" encoding="utf-8"?>
-<w:styles xmlns:mc="http://schemas.openxmlformats.org/markup-compatibility/2006" xmlns:r="http://schemas.openxmlformats.org/officeDocument/2006/relationships" xmlns:w="http://schemas.openxmlformats.org/wordprocessingml/2006/main" xmlns:w14="http://schemas.microsoft.com/office/word/2010/wordml" xmlns:w15="http://schemas.microsoft.com/office/word/2012/wordml" mc:Ignorable="w14 w15">
+<w:styles xmlns:r="http://schemas.openxmlformats.org/officeDocument/2006/relationships" xmlns:w="http://schemas.openxmlformats.org/wordprocessingml/2006/main">
   <w:docDefaults>
     <w:rPrDefault>
       <w:rPr>
@@ -10013,378 +9894,153 @@
       </w:pPr>
     </w:pPrDefault>
   </w:docDefaults>
-  <w:latentStyles w:defLockedState="0" w:defUIPriority="99" w:defSemiHidden="0" w:defUnhideWhenUsed="0" w:defQFormat="0" w:count="371">
-    <w:lsdException w:name="Normal" w:uiPriority="0" w:qFormat="1"/>
-    <w:lsdException w:name="heading 1" w:uiPriority="9" w:qFormat="1"/>
-    <w:lsdException w:name="heading 2" w:semiHidden="1" w:uiPriority="0" w:unhideWhenUsed="1" w:qFormat="1"/>
-    <w:lsdException w:name="heading 3" w:semiHidden="1" w:uiPriority="9" w:unhideWhenUsed="1" w:qFormat="1"/>
-    <w:lsdException w:name="heading 4" w:semiHidden="1" w:uiPriority="0" w:unhideWhenUsed="1" w:qFormat="1"/>
-    <w:lsdException w:name="heading 5" w:semiHidden="1" w:uiPriority="0" w:unhideWhenUsed="1" w:qFormat="1"/>
-    <w:lsdException w:name="heading 6" w:semiHidden="1" w:uiPriority="0" w:unhideWhenUsed="1" w:qFormat="1"/>
-    <w:lsdException w:name="heading 7" w:semiHidden="1" w:uiPriority="0" w:unhideWhenUsed="1" w:qFormat="1"/>
-    <w:lsdException w:name="heading 8" w:semiHidden="1" w:uiPriority="9" w:unhideWhenUsed="1" w:qFormat="1"/>
-    <w:lsdException w:name="heading 9" w:semiHidden="1" w:uiPriority="0" w:unhideWhenUsed="1" w:qFormat="1"/>
-    <w:lsdException w:name="index 1" w:semiHidden="1" w:unhideWhenUsed="1"/>
-    <w:lsdException w:name="index 2" w:semiHidden="1" w:unhideWhenUsed="1"/>
-    <w:lsdException w:name="index 3" w:semiHidden="1" w:unhideWhenUsed="1"/>
-    <w:lsdException w:name="index 4" w:semiHidden="1" w:unhideWhenUsed="1"/>
-    <w:lsdException w:name="index 5" w:semiHidden="1" w:unhideWhenUsed="1"/>
-    <w:lsdException w:name="index 6" w:semiHidden="1" w:unhideWhenUsed="1"/>
-    <w:lsdException w:name="index 7" w:semiHidden="1" w:unhideWhenUsed="1"/>
-    <w:lsdException w:name="index 8" w:semiHidden="1" w:unhideWhenUsed="1"/>
-    <w:lsdException w:name="index 9" w:semiHidden="1" w:unhideWhenUsed="1"/>
-    <w:lsdException w:name="toc 1" w:semiHidden="1" w:uiPriority="39" w:unhideWhenUsed="1"/>
-    <w:lsdException w:name="toc 2" w:semiHidden="1" w:uiPriority="39" w:unhideWhenUsed="1"/>
-    <w:lsdException w:name="toc 3" w:semiHidden="1" w:uiPriority="39" w:unhideWhenUsed="1"/>
-    <w:lsdException w:name="toc 4" w:semiHidden="1" w:uiPriority="39" w:unhideWhenUsed="1"/>
-    <w:lsdException w:name="toc 5" w:semiHidden="1" w:uiPriority="39" w:unhideWhenUsed="1"/>
-    <w:lsdException w:name="toc 6" w:semiHidden="1" w:uiPriority="39" w:unhideWhenUsed="1"/>
-    <w:lsdException w:name="toc 7" w:semiHidden="1" w:uiPriority="39" w:unhideWhenUsed="1"/>
-    <w:lsdException w:name="toc 8" w:semiHidden="1" w:uiPriority="39" w:unhideWhenUsed="1"/>
-    <w:lsdException w:name="toc 9" w:semiHidden="1" w:uiPriority="39" w:unhideWhenUsed="1"/>
-    <w:lsdException w:name="Normal Indent" w:semiHidden="1" w:unhideWhenUsed="1"/>
-    <w:lsdException w:name="footnote text" w:semiHidden="1" w:unhideWhenUsed="1"/>
-    <w:lsdException w:name="annotation text" w:semiHidden="1" w:unhideWhenUsed="1"/>
-    <w:lsdException w:name="header" w:semiHidden="1" w:uiPriority="0" w:unhideWhenUsed="1"/>
-    <w:lsdException w:name="footer" w:semiHidden="1" w:unhideWhenUsed="1"/>
-    <w:lsdException w:name="index heading" w:semiHidden="1" w:unhideWhenUsed="1"/>
-    <w:lsdException w:name="caption" w:semiHidden="1" w:uiPriority="35" w:unhideWhenUsed="1" w:qFormat="1"/>
-    <w:lsdException w:name="table of figures" w:semiHidden="1" w:unhideWhenUsed="1"/>
-    <w:lsdException w:name="envelope address" w:semiHidden="1" w:unhideWhenUsed="1"/>
-    <w:lsdException w:name="envelope return" w:semiHidden="1" w:unhideWhenUsed="1"/>
-    <w:lsdException w:name="footnote reference" w:semiHidden="1" w:unhideWhenUsed="1"/>
-    <w:lsdException w:name="annotation reference" w:semiHidden="1" w:unhideWhenUsed="1"/>
-    <w:lsdException w:name="line number" w:semiHidden="1" w:unhideWhenUsed="1"/>
-    <w:lsdException w:name="page number" w:semiHidden="1" w:unhideWhenUsed="1"/>
-    <w:lsdException w:name="endnote reference" w:semiHidden="1" w:unhideWhenUsed="1"/>
-    <w:lsdException w:name="endnote text" w:semiHidden="1" w:unhideWhenUsed="1"/>
-    <w:lsdException w:name="table of authorities" w:semiHidden="1" w:unhideWhenUsed="1"/>
-    <w:lsdException w:name="macro" w:semiHidden="1" w:unhideWhenUsed="1"/>
-    <w:lsdException w:name="toa heading" w:semiHidden="1" w:unhideWhenUsed="1"/>
-    <w:lsdException w:name="List" w:semiHidden="1" w:unhideWhenUsed="1"/>
-    <w:lsdException w:name="List Bullet" w:semiHidden="1" w:unhideWhenUsed="1"/>
-    <w:lsdException w:name="List Number" w:semiHidden="1" w:unhideWhenUsed="1"/>
-    <w:lsdException w:name="List 2" w:semiHidden="1" w:unhideWhenUsed="1"/>
-    <w:lsdException w:name="List 3" w:semiHidden="1" w:unhideWhenUsed="1"/>
-    <w:lsdException w:name="List 4" w:semiHidden="1" w:unhideWhenUsed="1"/>
-    <w:lsdException w:name="List 5" w:semiHidden="1" w:unhideWhenUsed="1"/>
-    <w:lsdException w:name="List Bullet 2" w:semiHidden="1" w:unhideWhenUsed="1"/>
-    <w:lsdException w:name="List Bullet 3" w:semiHidden="1" w:unhideWhenUsed="1"/>
-    <w:lsdException w:name="List Bullet 4" w:semiHidden="1" w:unhideWhenUsed="1"/>
-    <w:lsdException w:name="List Bullet 5" w:semiHidden="1" w:unhideWhenUsed="1"/>
-    <w:lsdException w:name="List Number 2" w:semiHidden="1" w:unhideWhenUsed="1"/>
-    <w:lsdException w:name="List Number 3" w:semiHidden="1" w:unhideWhenUsed="1"/>
-    <w:lsdException w:name="List Number 4" w:semiHidden="1" w:unhideWhenUsed="1"/>
-    <w:lsdException w:name="List Number 5" w:semiHidden="1" w:unhideWhenUsed="1"/>
-    <w:lsdException w:name="Title" w:uiPriority="10" w:qFormat="1"/>
-    <w:lsdException w:name="Closing" w:semiHidden="1" w:unhideWhenUsed="1"/>
-    <w:lsdException w:name="Signature" w:semiHidden="1" w:unhideWhenUsed="1"/>
-    <w:lsdException w:name="Default Paragraph Font" w:semiHidden="1" w:uiPriority="1" w:unhideWhenUsed="1"/>
-    <w:lsdException w:name="Body Text" w:semiHidden="1" w:uiPriority="0" w:unhideWhenUsed="1"/>
-    <w:lsdException w:name="Body Text Indent" w:semiHidden="1" w:uiPriority="0" w:unhideWhenUsed="1"/>
-    <w:lsdException w:name="List Continue" w:semiHidden="1" w:unhideWhenUsed="1"/>
-    <w:lsdException w:name="List Continue 2" w:semiHidden="1" w:unhideWhenUsed="1"/>
-    <w:lsdException w:name="List Continue 3" w:semiHidden="1" w:unhideWhenUsed="1"/>
-    <w:lsdException w:name="List Continue 4" w:semiHidden="1" w:unhideWhenUsed="1"/>
-    <w:lsdException w:name="List Continue 5" w:semiHidden="1" w:unhideWhenUsed="1"/>
-    <w:lsdException w:name="Message Header" w:semiHidden="1" w:unhideWhenUsed="1"/>
-    <w:lsdException w:name="Subtitle" w:uiPriority="11" w:qFormat="1"/>
-    <w:lsdException w:name="Salutation" w:semiHidden="1" w:unhideWhenUsed="1"/>
-    <w:lsdException w:name="Date" w:semiHidden="1" w:unhideWhenUsed="1"/>
-    <w:lsdException w:name="Body Text First Indent" w:semiHidden="1" w:unhideWhenUsed="1"/>
-    <w:lsdException w:name="Body Text First Indent 2" w:semiHidden="1" w:unhideWhenUsed="1"/>
-    <w:lsdException w:name="Note Heading" w:semiHidden="1" w:unhideWhenUsed="1"/>
-    <w:lsdException w:name="Body Text 2" w:semiHidden="1" w:uiPriority="0" w:unhideWhenUsed="1"/>
-    <w:lsdException w:name="Body Text 3" w:semiHidden="1" w:uiPriority="0" w:unhideWhenUsed="1"/>
-    <w:lsdException w:name="Body Text Indent 2" w:semiHidden="1" w:uiPriority="0" w:unhideWhenUsed="1"/>
-    <w:lsdException w:name="Body Text Indent 3" w:semiHidden="1" w:uiPriority="0" w:unhideWhenUsed="1"/>
-    <w:lsdException w:name="Block Text" w:semiHidden="1" w:unhideWhenUsed="1"/>
-    <w:lsdException w:name="Hyperlink" w:semiHidden="1" w:unhideWhenUsed="1"/>
-    <w:lsdException w:name="FollowedHyperlink" w:semiHidden="1" w:unhideWhenUsed="1"/>
-    <w:lsdException w:name="Strong" w:uiPriority="22" w:qFormat="1"/>
-    <w:lsdException w:name="Emphasis" w:uiPriority="0" w:qFormat="1"/>
-    <w:lsdException w:name="Document Map" w:semiHidden="1" w:unhideWhenUsed="1"/>
-    <w:lsdException w:name="Plain Text" w:semiHidden="1" w:unhideWhenUsed="1"/>
-    <w:lsdException w:name="E-mail Signature" w:semiHidden="1" w:unhideWhenUsed="1"/>
-    <w:lsdException w:name="HTML Top of Form" w:semiHidden="1" w:unhideWhenUsed="1"/>
-    <w:lsdException w:name="HTML Bottom of Form" w:semiHidden="1" w:unhideWhenUsed="1"/>
-    <w:lsdException w:name="Normal (Web)" w:semiHidden="1" w:unhideWhenUsed="1"/>
-    <w:lsdException w:name="HTML Acronym" w:semiHidden="1" w:unhideWhenUsed="1"/>
-    <w:lsdException w:name="HTML Address" w:semiHidden="1" w:unhideWhenUsed="1"/>
-    <w:lsdException w:name="HTML Cite" w:semiHidden="1" w:unhideWhenUsed="1"/>
-    <w:lsdException w:name="HTML Code" w:semiHidden="1" w:unhideWhenUsed="1"/>
-    <w:lsdException w:name="HTML Definition" w:semiHidden="1" w:unhideWhenUsed="1"/>
-    <w:lsdException w:name="HTML Keyboard" w:semiHidden="1" w:unhideWhenUsed="1"/>
-    <w:lsdException w:name="HTML Preformatted" w:semiHidden="1" w:unhideWhenUsed="1"/>
-    <w:lsdException w:name="HTML Sample" w:semiHidden="1" w:unhideWhenUsed="1"/>
-    <w:lsdException w:name="HTML Typewriter" w:semiHidden="1" w:unhideWhenUsed="1"/>
-    <w:lsdException w:name="HTML Variable" w:semiHidden="1" w:unhideWhenUsed="1"/>
-    <w:lsdException w:name="Normal Table" w:semiHidden="1" w:unhideWhenUsed="1"/>
-    <w:lsdException w:name="annotation subject" w:semiHidden="1" w:unhideWhenUsed="1"/>
-    <w:lsdException w:name="No List" w:semiHidden="1" w:uiPriority="0" w:unhideWhenUsed="1"/>
-    <w:lsdException w:name="Outline List 1" w:semiHidden="1" w:unhideWhenUsed="1"/>
-    <w:lsdException w:name="Outline List 2" w:semiHidden="1" w:unhideWhenUsed="1"/>
-    <w:lsdException w:name="Outline List 3" w:semiHidden="1" w:unhideWhenUsed="1"/>
-    <w:lsdException w:name="Table Simple 1" w:semiHidden="1" w:unhideWhenUsed="1"/>
-    <w:lsdException w:name="Table Simple 2" w:semiHidden="1" w:unhideWhenUsed="1"/>
-    <w:lsdException w:name="Table Simple 3" w:semiHidden="1" w:unhideWhenUsed="1"/>
-    <w:lsdException w:name="Table Classic 1" w:semiHidden="1" w:unhideWhenUsed="1"/>
-    <w:lsdException w:name="Table Classic 2" w:semiHidden="1" w:unhideWhenUsed="1"/>
-    <w:lsdException w:name="Table Classic 3" w:semiHidden="1" w:unhideWhenUsed="1"/>
-    <w:lsdException w:name="Table Classic 4" w:semiHidden="1" w:unhideWhenUsed="1"/>
-    <w:lsdException w:name="Table Colorful 1" w:semiHidden="1" w:unhideWhenUsed="1"/>
-    <w:lsdException w:name="Table Colorful 2" w:semiHidden="1" w:unhideWhenUsed="1"/>
-    <w:lsdException w:name="Table Colorful 3" w:semiHidden="1" w:unhideWhenUsed="1"/>
-    <w:lsdException w:name="Table Columns 1" w:semiHidden="1" w:unhideWhenUsed="1"/>
-    <w:lsdException w:name="Table Columns 2" w:semiHidden="1" w:unhideWhenUsed="1"/>
-    <w:lsdException w:name="Table Columns 3" w:semiHidden="1" w:unhideWhenUsed="1"/>
-    <w:lsdException w:name="Table Columns 4" w:semiHidden="1" w:unhideWhenUsed="1"/>
-    <w:lsdException w:name="Table Columns 5" w:semiHidden="1" w:unhideWhenUsed="1"/>
-    <w:lsdException w:name="Table Grid 1" w:semiHidden="1" w:unhideWhenUsed="1"/>
-    <w:lsdException w:name="Table Grid 2" w:semiHidden="1" w:unhideWhenUsed="1"/>
-    <w:lsdException w:name="Table Grid 3" w:semiHidden="1" w:unhideWhenUsed="1"/>
-    <w:lsdException w:name="Table Grid 4" w:semiHidden="1" w:unhideWhenUsed="1"/>
-    <w:lsdException w:name="Table Grid 5" w:semiHidden="1" w:unhideWhenUsed="1"/>
-    <w:lsdException w:name="Table Grid 6" w:semiHidden="1" w:unhideWhenUsed="1"/>
-    <w:lsdException w:name="Table Grid 7" w:semiHidden="1" w:unhideWhenUsed="1"/>
-    <w:lsdException w:name="Table Grid 8" w:semiHidden="1" w:unhideWhenUsed="1"/>
-    <w:lsdException w:name="Table List 1" w:semiHidden="1" w:unhideWhenUsed="1"/>
-    <w:lsdException w:name="Table List 2" w:semiHidden="1" w:unhideWhenUsed="1"/>
-    <w:lsdException w:name="Table List 3" w:semiHidden="1" w:unhideWhenUsed="1"/>
-    <w:lsdException w:name="Table List 4" w:semiHidden="1" w:unhideWhenUsed="1"/>
-    <w:lsdException w:name="Table List 5" w:semiHidden="1" w:unhideWhenUsed="1"/>
-    <w:lsdException w:name="Table List 6" w:semiHidden="1" w:unhideWhenUsed="1"/>
-    <w:lsdException w:name="Table List 7" w:semiHidden="1" w:unhideWhenUsed="1"/>
-    <w:lsdException w:name="Table List 8" w:semiHidden="1" w:unhideWhenUsed="1"/>
-    <w:lsdException w:name="Table 3D effects 1" w:semiHidden="1" w:unhideWhenUsed="1"/>
-    <w:lsdException w:name="Table 3D effects 2" w:semiHidden="1" w:unhideWhenUsed="1"/>
-    <w:lsdException w:name="Table 3D effects 3" w:semiHidden="1" w:unhideWhenUsed="1"/>
-    <w:lsdException w:name="Table Contemporary" w:semiHidden="1" w:unhideWhenUsed="1"/>
-    <w:lsdException w:name="Table Elegant" w:semiHidden="1" w:unhideWhenUsed="1"/>
-    <w:lsdException w:name="Table Professional" w:semiHidden="1" w:unhideWhenUsed="1"/>
-    <w:lsdException w:name="Table Subtle 1" w:semiHidden="1" w:unhideWhenUsed="1"/>
-    <w:lsdException w:name="Table Subtle 2" w:semiHidden="1" w:unhideWhenUsed="1"/>
-    <w:lsdException w:name="Table Web 1" w:semiHidden="1" w:unhideWhenUsed="1"/>
-    <w:lsdException w:name="Table Web 2" w:semiHidden="1" w:unhideWhenUsed="1"/>
-    <w:lsdException w:name="Table Web 3" w:semiHidden="1" w:unhideWhenUsed="1"/>
-    <w:lsdException w:name="Balloon Text" w:semiHidden="1" w:uiPriority="0" w:unhideWhenUsed="1"/>
-    <w:lsdException w:name="Table Grid" w:uiPriority="39"/>
-    <w:lsdException w:name="Table Theme" w:semiHidden="1" w:unhideWhenUsed="1"/>
-    <w:lsdException w:name="Placeholder Text" w:semiHidden="1"/>
-    <w:lsdException w:name="No Spacing" w:qFormat="1"/>
-    <w:lsdException w:name="Light Shading" w:uiPriority="60"/>
-    <w:lsdException w:name="Light List" w:uiPriority="61"/>
-    <w:lsdException w:name="Light Grid" w:uiPriority="62"/>
-    <w:lsdException w:name="Medium Shading 1" w:uiPriority="63"/>
-    <w:lsdException w:name="Medium Shading 2" w:uiPriority="64"/>
-    <w:lsdException w:name="Medium List 1" w:uiPriority="65"/>
-    <w:lsdException w:name="Medium List 2" w:uiPriority="66"/>
-    <w:lsdException w:name="Medium Grid 1" w:uiPriority="67"/>
-    <w:lsdException w:name="Medium Grid 2" w:uiPriority="68"/>
-    <w:lsdException w:name="Medium Grid 3" w:uiPriority="69"/>
-    <w:lsdException w:name="Dark List" w:uiPriority="70"/>
-    <w:lsdException w:name="Colorful Shading" w:uiPriority="71"/>
-    <w:lsdException w:name="Colorful List" w:uiPriority="72"/>
-    <w:lsdException w:name="Colorful Grid" w:uiPriority="73"/>
-    <w:lsdException w:name="Light Shading Accent 1" w:uiPriority="60"/>
-    <w:lsdException w:name="Light List Accent 1" w:uiPriority="61"/>
-    <w:lsdException w:name="Light Grid Accent 1" w:uiPriority="62"/>
-    <w:lsdException w:name="Medium Shading 1 Accent 1" w:uiPriority="63"/>
-    <w:lsdException w:name="Medium Shading 2 Accent 1" w:uiPriority="64"/>
-    <w:lsdException w:name="Medium List 1 Accent 1" w:uiPriority="65"/>
-    <w:lsdException w:name="Revision" w:semiHidden="1"/>
-    <w:lsdException w:name="List Paragraph" w:uiPriority="34" w:qFormat="1"/>
-    <w:lsdException w:name="Quote" w:uiPriority="29" w:qFormat="1"/>
-    <w:lsdException w:name="Intense Quote" w:uiPriority="30" w:qFormat="1"/>
-    <w:lsdException w:name="Medium List 2 Accent 1" w:uiPriority="66"/>
-    <w:lsdException w:name="Medium Grid 1 Accent 1" w:uiPriority="67"/>
-    <w:lsdException w:name="Medium Grid 2 Accent 1" w:uiPriority="68"/>
-    <w:lsdException w:name="Medium Grid 3 Accent 1" w:uiPriority="69"/>
-    <w:lsdException w:name="Dark List Accent 1" w:uiPriority="70"/>
-    <w:lsdException w:name="Colorful Shading Accent 1" w:uiPriority="71"/>
-    <w:lsdException w:name="Colorful List Accent 1" w:uiPriority="72"/>
-    <w:lsdException w:name="Colorful Grid Accent 1" w:uiPriority="73"/>
-    <w:lsdException w:name="Light Shading Accent 2" w:uiPriority="60"/>
-    <w:lsdException w:name="Light List Accent 2" w:uiPriority="61"/>
-    <w:lsdException w:name="Light Grid Accent 2" w:uiPriority="62"/>
-    <w:lsdException w:name="Medium Shading 1 Accent 2" w:uiPriority="63"/>
-    <w:lsdException w:name="Medium Shading 2 Accent 2" w:uiPriority="64"/>
-    <w:lsdException w:name="Medium List 1 Accent 2" w:uiPriority="65"/>
-    <w:lsdException w:name="Medium List 2 Accent 2" w:uiPriority="66"/>
-    <w:lsdException w:name="Medium Grid 1 Accent 2" w:uiPriority="67"/>
-    <w:lsdException w:name="Medium Grid 2 Accent 2" w:uiPriority="68"/>
-    <w:lsdException w:name="Medium Grid 3 Accent 2" w:uiPriority="69"/>
-    <w:lsdException w:name="Dark List Accent 2" w:uiPriority="70"/>
-    <w:lsdException w:name="Colorful Shading Accent 2" w:uiPriority="71"/>
-    <w:lsdException w:name="Colorful List Accent 2" w:uiPriority="72"/>
-    <w:lsdException w:name="Colorful Grid Accent 2" w:uiPriority="73"/>
-    <w:lsdException w:name="Light Shading Accent 3" w:uiPriority="60"/>
-    <w:lsdException w:name="Light List Accent 3" w:uiPriority="61"/>
-    <w:lsdException w:name="Light Grid Accent 3" w:uiPriority="62"/>
-    <w:lsdException w:name="Medium Shading 1 Accent 3" w:uiPriority="63"/>
-    <w:lsdException w:name="Medium Shading 2 Accent 3" w:uiPriority="64"/>
-    <w:lsdException w:name="Medium List 1 Accent 3" w:uiPriority="65"/>
-    <w:lsdException w:name="Medium List 2 Accent 3" w:uiPriority="66"/>
-    <w:lsdException w:name="Medium Grid 1 Accent 3" w:uiPriority="67"/>
-    <w:lsdException w:name="Medium Grid 2 Accent 3" w:uiPriority="68"/>
-    <w:lsdException w:name="Medium Grid 3 Accent 3" w:uiPriority="69"/>
-    <w:lsdException w:name="Dark List Accent 3" w:uiPriority="70"/>
-    <w:lsdException w:name="Colorful Shading Accent 3" w:uiPriority="71"/>
-    <w:lsdException w:name="Colorful List Accent 3" w:uiPriority="72"/>
-    <w:lsdException w:name="Colorful Grid Accent 3" w:uiPriority="73"/>
-    <w:lsdException w:name="Light Shading Accent 4" w:uiPriority="60"/>
-    <w:lsdException w:name="Light List Accent 4" w:uiPriority="61"/>
-    <w:lsdException w:name="Light Grid Accent 4" w:uiPriority="62"/>
-    <w:lsdException w:name="Medium Shading 1 Accent 4" w:uiPriority="63"/>
-    <w:lsdException w:name="Medium Shading 2 Accent 4" w:uiPriority="64"/>
-    <w:lsdException w:name="Medium List 1 Accent 4" w:uiPriority="65"/>
-    <w:lsdException w:name="Medium List 2 Accent 4" w:uiPriority="66"/>
-    <w:lsdException w:name="Medium Grid 1 Accent 4" w:uiPriority="67"/>
-    <w:lsdException w:name="Medium Grid 2 Accent 4" w:uiPriority="68"/>
-    <w:lsdException w:name="Medium Grid 3 Accent 4" w:uiPriority="69"/>
-    <w:lsdException w:name="Dark List Accent 4" w:uiPriority="70"/>
-    <w:lsdException w:name="Colorful Shading Accent 4" w:uiPriority="71"/>
-    <w:lsdException w:name="Colorful List Accent 4" w:uiPriority="72"/>
-    <w:lsdException w:name="Colorful Grid Accent 4" w:uiPriority="73"/>
-    <w:lsdException w:name="Light Shading Accent 5" w:uiPriority="60"/>
-    <w:lsdException w:name="Light List Accent 5" w:uiPriority="61"/>
-    <w:lsdException w:name="Light Grid Accent 5" w:uiPriority="62"/>
-    <w:lsdException w:name="Medium Shading 1 Accent 5" w:uiPriority="63"/>
-    <w:lsdException w:name="Medium Shading 2 Accent 5" w:uiPriority="64"/>
-    <w:lsdException w:name="Medium List 1 Accent 5" w:uiPriority="65"/>
-    <w:lsdException w:name="Medium List 2 Accent 5" w:uiPriority="66"/>
-    <w:lsdException w:name="Medium Grid 1 Accent 5" w:uiPriority="67"/>
-    <w:lsdException w:name="Medium Grid 2 Accent 5" w:uiPriority="68"/>
-    <w:lsdException w:name="Medium Grid 3 Accent 5" w:uiPriority="69"/>
-    <w:lsdException w:name="Dark List Accent 5" w:uiPriority="70"/>
-    <w:lsdException w:name="Colorful Shading Accent 5" w:uiPriority="71"/>
-    <w:lsdException w:name="Colorful List Accent 5" w:uiPriority="72"/>
-    <w:lsdException w:name="Colorful Grid Accent 5" w:uiPriority="73"/>
-    <w:lsdException w:name="Light Shading Accent 6" w:uiPriority="60"/>
-    <w:lsdException w:name="Light List Accent 6" w:uiPriority="61"/>
-    <w:lsdException w:name="Light Grid Accent 6" w:uiPriority="62"/>
-    <w:lsdException w:name="Medium Shading 1 Accent 6" w:uiPriority="63"/>
-    <w:lsdException w:name="Medium Shading 2 Accent 6" w:uiPriority="64"/>
-    <w:lsdException w:name="Medium List 1 Accent 6" w:uiPriority="65"/>
-    <w:lsdException w:name="Medium List 2 Accent 6" w:uiPriority="66"/>
-    <w:lsdException w:name="Medium Grid 1 Accent 6" w:uiPriority="67"/>
-    <w:lsdException w:name="Medium Grid 2 Accent 6" w:uiPriority="68"/>
-    <w:lsdException w:name="Medium Grid 3 Accent 6" w:uiPriority="69"/>
-    <w:lsdException w:name="Dark List Accent 6" w:uiPriority="70"/>
-    <w:lsdException w:name="Colorful Shading Accent 6" w:uiPriority="71"/>
-    <w:lsdException w:name="Colorful List Accent 6" w:uiPriority="72"/>
-    <w:lsdException w:name="Colorful Grid Accent 6" w:uiPriority="73"/>
-    <w:lsdException w:name="Subtle Emphasis" w:uiPriority="19" w:qFormat="1"/>
-    <w:lsdException w:name="Intense Emphasis" w:uiPriority="21" w:qFormat="1"/>
-    <w:lsdException w:name="Subtle Reference" w:uiPriority="31" w:qFormat="1"/>
-    <w:lsdException w:name="Intense Reference" w:uiPriority="32" w:qFormat="1"/>
-    <w:lsdException w:name="Book Title" w:uiPriority="33" w:qFormat="1"/>
-    <w:lsdException w:name="Bibliography" w:semiHidden="1" w:uiPriority="37" w:unhideWhenUsed="1"/>
-    <w:lsdException w:name="TOC Heading" w:semiHidden="1" w:uiPriority="39" w:unhideWhenUsed="1" w:qFormat="1"/>
-    <w:lsdException w:name="Plain Table 1" w:uiPriority="41"/>
-    <w:lsdException w:name="Plain Table 2" w:uiPriority="42"/>
-    <w:lsdException w:name="Plain Table 3" w:uiPriority="43"/>
-    <w:lsdException w:name="Plain Table 4" w:uiPriority="44"/>
-    <w:lsdException w:name="Plain Table 5" w:uiPriority="45"/>
-    <w:lsdException w:name="Grid Table Light" w:uiPriority="40"/>
-    <w:lsdException w:name="Grid Table 1 Light" w:uiPriority="46"/>
-    <w:lsdException w:name="Grid Table 2" w:uiPriority="47"/>
-    <w:lsdException w:name="Grid Table 3" w:uiPriority="48"/>
-    <w:lsdException w:name="Grid Table 4" w:uiPriority="49"/>
-    <w:lsdException w:name="Grid Table 5 Dark" w:uiPriority="50"/>
-    <w:lsdException w:name="Grid Table 6 Colorful" w:uiPriority="51"/>
-    <w:lsdException w:name="Grid Table 7 Colorful" w:uiPriority="52"/>
-    <w:lsdException w:name="Grid Table 1 Light Accent 1" w:uiPriority="46"/>
-    <w:lsdException w:name="Grid Table 2 Accent 1" w:uiPriority="47"/>
-    <w:lsdException w:name="Grid Table 3 Accent 1" w:uiPriority="48"/>
-    <w:lsdException w:name="Grid Table 4 Accent 1" w:uiPriority="49"/>
-    <w:lsdException w:name="Grid Table 5 Dark Accent 1" w:uiPriority="50"/>
-    <w:lsdException w:name="Grid Table 6 Colorful Accent 1" w:uiPriority="51"/>
-    <w:lsdException w:name="Grid Table 7 Colorful Accent 1" w:uiPriority="52"/>
-    <w:lsdException w:name="Grid Table 1 Light Accent 2" w:uiPriority="46"/>
-    <w:lsdException w:name="Grid Table 2 Accent 2" w:uiPriority="47"/>
-    <w:lsdException w:name="Grid Table 3 Accent 2" w:uiPriority="48"/>
-    <w:lsdException w:name="Grid Table 4 Accent 2" w:uiPriority="49"/>
-    <w:lsdException w:name="Grid Table 5 Dark Accent 2" w:uiPriority="50"/>
-    <w:lsdException w:name="Grid Table 6 Colorful Accent 2" w:uiPriority="51"/>
-    <w:lsdException w:name="Grid Table 7 Colorful Accent 2" w:uiPriority="52"/>
-    <w:lsdException w:name="Grid Table 1 Light Accent 3" w:uiPriority="46"/>
-    <w:lsdException w:name="Grid Table 2 Accent 3" w:uiPriority="47"/>
-    <w:lsdException w:name="Grid Table 3 Accent 3" w:uiPriority="48"/>
-    <w:lsdException w:name="Grid Table 4 Accent 3" w:uiPriority="49"/>
-    <w:lsdException w:name="Grid Table 5 Dark Accent 3" w:uiPriority="50"/>
-    <w:lsdException w:name="Grid Table 6 Colorful Accent 3" w:uiPriority="51"/>
-    <w:lsdException w:name="Grid Table 7 Colorful Accent 3" w:uiPriority="52"/>
-    <w:lsdException w:name="Grid Table 1 Light Accent 4" w:uiPriority="46"/>
-    <w:lsdException w:name="Grid Table 2 Accent 4" w:uiPriority="47"/>
-    <w:lsdException w:name="Grid Table 3 Accent 4" w:uiPriority="48"/>
-    <w:lsdException w:name="Grid Table 4 Accent 4" w:uiPriority="49"/>
-    <w:lsdException w:name="Grid Table 5 Dark Accent 4" w:uiPriority="50"/>
-    <w:lsdException w:name="Grid Table 6 Colorful Accent 4" w:uiPriority="51"/>
-    <w:lsdException w:name="Grid Table 7 Colorful Accent 4" w:uiPriority="52"/>
-    <w:lsdException w:name="Grid Table 1 Light Accent 5" w:uiPriority="46"/>
-    <w:lsdException w:name="Grid Table 2 Accent 5" w:uiPriority="47"/>
-    <w:lsdException w:name="Grid Table 3 Accent 5" w:uiPriority="48"/>
-    <w:lsdException w:name="Grid Table 4 Accent 5" w:uiPriority="49"/>
-    <w:lsdException w:name="Grid Table 5 Dark Accent 5" w:uiPriority="50"/>
-    <w:lsdException w:name="Grid Table 6 Colorful Accent 5" w:uiPriority="51"/>
-    <w:lsdException w:name="Grid Table 7 Colorful Accent 5" w:uiPriority="52"/>
-    <w:lsdException w:name="Grid Table 1 Light Accent 6" w:uiPriority="46"/>
-    <w:lsdException w:name="Grid Table 2 Accent 6" w:uiPriority="47"/>
-    <w:lsdException w:name="Grid Table 3 Accent 6" w:uiPriority="48"/>
-    <w:lsdException w:name="Grid Table 4 Accent 6" w:uiPriority="49"/>
-    <w:lsdException w:name="Grid Table 5 Dark Accent 6" w:uiPriority="50"/>
-    <w:lsdException w:name="Grid Table 6 Colorful Accent 6" w:uiPriority="51"/>
-    <w:lsdException w:name="Grid Table 7 Colorful Accent 6" w:uiPriority="52"/>
-    <w:lsdException w:name="List Table 1 Light" w:uiPriority="46"/>
-    <w:lsdException w:name="List Table 2" w:uiPriority="47"/>
-    <w:lsdException w:name="List Table 3" w:uiPriority="48"/>
-    <w:lsdException w:name="List Table 4" w:uiPriority="49"/>
-    <w:lsdException w:name="List Table 5 Dark" w:uiPriority="50"/>
-    <w:lsdException w:name="List Table 6 Colorful" w:uiPriority="51"/>
-    <w:lsdException w:name="List Table 7 Colorful" w:uiPriority="52"/>
-    <w:lsdException w:name="List Table 1 Light Accent 1" w:uiPriority="46"/>
-    <w:lsdException w:name="List Table 2 Accent 1" w:uiPriority="47"/>
-    <w:lsdException w:name="List Table 3 Accent 1" w:uiPriority="48"/>
-    <w:lsdException w:name="List Table 4 Accent 1" w:uiPriority="49"/>
-    <w:lsdException w:name="List Table 5 Dark Accent 1" w:uiPriority="50"/>
-    <w:lsdException w:name="List Table 6 Colorful Accent 1" w:uiPriority="51"/>
-    <w:lsdException w:name="List Table 7 Colorful Accent 1" w:uiPriority="52"/>
-    <w:lsdException w:name="List Table 1 Light Accent 2" w:uiPriority="46"/>
-    <w:lsdException w:name="List Table 2 Accent 2" w:uiPriority="47"/>
-    <w:lsdException w:name="List Table 3 Accent 2" w:uiPriority="48"/>
-    <w:lsdException w:name="List Table 4 Accent 2" w:uiPriority="49"/>
-    <w:lsdException w:name="List Table 5 Dark Accent 2" w:uiPriority="50"/>
-    <w:lsdException w:name="List Table 6 Colorful Accent 2" w:uiPriority="51"/>
-    <w:lsdException w:name="List Table 7 Colorful Accent 2" w:uiPriority="52"/>
-    <w:lsdException w:name="List Table 1 Light Accent 3" w:uiPriority="46"/>
-    <w:lsdException w:name="List Table 2 Accent 3" w:uiPriority="47"/>
-    <w:lsdException w:name="List Table 3 Accent 3" w:uiPriority="48"/>
-    <w:lsdException w:name="List Table 4 Accent 3" w:uiPriority="49"/>
-    <w:lsdException w:name="List Table 5 Dark Accent 3" w:uiPriority="50"/>
-    <w:lsdException w:name="List Table 6 Colorful Accent 3" w:uiPriority="51"/>
-    <w:lsdException w:name="List Table 7 Colorful Accent 3" w:uiPriority="52"/>
-    <w:lsdException w:name="List Table 1 Light Accent 4" w:uiPriority="46"/>
-    <w:lsdException w:name="List Table 2 Accent 4" w:uiPriority="47"/>
-    <w:lsdException w:name="List Table 3 Accent 4" w:uiPriority="48"/>
-    <w:lsdException w:name="List Table 4 Accent 4" w:uiPriority="49"/>
-    <w:lsdException w:name="List Table 5 Dark Accent 4" w:uiPriority="50"/>
-    <w:lsdException w:name="List Table 6 Colorful Accent 4" w:uiPriority="51"/>
-    <w:lsdException w:name="List Table 7 Colorful Accent 4" w:uiPriority="52"/>
-    <w:lsdException w:name="List Table 1 Light Accent 5" w:uiPriority="46"/>
-    <w:lsdException w:name="List Table 2 Accent 5" w:uiPriority="47"/>
-    <w:lsdException w:name="List Table 3 Accent 5" w:uiPriority="48"/>
-    <w:lsdException w:name="List Table 4 Accent 5" w:uiPriority="49"/>
-    <w:lsdException w:name="List Table 5 Dark Accent 5" w:uiPriority="50"/>
-    <w:lsdException w:name="List Table 6 Colorful Accent 5" w:uiPriority="51"/>
-    <w:lsdException w:name="List Table 7 Colorful Accent 5" w:uiPriority="52"/>
-    <w:lsdException w:name="List Table 1 Light Accent 6" w:uiPriority="46"/>
-    <w:lsdException w:name="List Table 2 Accent 6" w:uiPriority="47"/>
-    <w:lsdException w:name="List Table 3 Accent 6" w:uiPriority="48"/>
-    <w:lsdException w:name="List Table 4 Accent 6" w:uiPriority="49"/>
-    <w:lsdException w:name="List Table 5 Dark Accent 6" w:uiPriority="50"/>
-    <w:lsdException w:name="List Table 6 Colorful Accent 6" w:uiPriority="51"/>
-    <w:lsdException w:name="List Table 7 Colorful Accent 6" w:uiPriority="52"/>
+  <w:latentStyles w:defLockedState="0" w:defUIPriority="99" w:defSemiHidden="1" w:defUnhideWhenUsed="1" w:defQFormat="0" w:count="267">
+    <w:lsdException w:name="Normal" w:semiHidden="0" w:uiPriority="0" w:unhideWhenUsed="0" w:qFormat="1"/>
+    <w:lsdException w:name="heading 1" w:semiHidden="0" w:uiPriority="9" w:unhideWhenUsed="0" w:qFormat="1"/>
+    <w:lsdException w:name="heading 2" w:uiPriority="0" w:qFormat="1"/>
+    <w:lsdException w:name="heading 3" w:uiPriority="9" w:qFormat="1"/>
+    <w:lsdException w:name="heading 4" w:uiPriority="0" w:qFormat="1"/>
+    <w:lsdException w:name="heading 5" w:uiPriority="0" w:qFormat="1"/>
+    <w:lsdException w:name="heading 6" w:uiPriority="0" w:qFormat="1"/>
+    <w:lsdException w:name="heading 7" w:uiPriority="0" w:qFormat="1"/>
+    <w:lsdException w:name="heading 8" w:uiPriority="9" w:qFormat="1"/>
+    <w:lsdException w:name="heading 9" w:uiPriority="0" w:qFormat="1"/>
+    <w:lsdException w:name="toc 1" w:uiPriority="39"/>
+    <w:lsdException w:name="toc 2" w:uiPriority="39"/>
+    <w:lsdException w:name="toc 3" w:uiPriority="39"/>
+    <w:lsdException w:name="toc 4" w:uiPriority="39"/>
+    <w:lsdException w:name="toc 5" w:uiPriority="39"/>
+    <w:lsdException w:name="toc 6" w:uiPriority="39"/>
+    <w:lsdException w:name="toc 7" w:uiPriority="39"/>
+    <w:lsdException w:name="toc 8" w:uiPriority="39"/>
+    <w:lsdException w:name="toc 9" w:uiPriority="39"/>
+    <w:lsdException w:name="header" w:uiPriority="0"/>
+    <w:lsdException w:name="caption" w:uiPriority="35" w:qFormat="1"/>
+    <w:lsdException w:name="Title" w:semiHidden="0" w:uiPriority="10" w:unhideWhenUsed="0" w:qFormat="1"/>
+    <w:lsdException w:name="Default Paragraph Font" w:uiPriority="1"/>
+    <w:lsdException w:name="Body Text" w:uiPriority="0"/>
+    <w:lsdException w:name="Body Text Indent" w:uiPriority="0"/>
+    <w:lsdException w:name="Subtitle" w:semiHidden="0" w:uiPriority="11" w:unhideWhenUsed="0" w:qFormat="1"/>
+    <w:lsdException w:name="Body Text 2" w:uiPriority="0"/>
+    <w:lsdException w:name="Body Text 3" w:uiPriority="0"/>
+    <w:lsdException w:name="Body Text Indent 2" w:uiPriority="0"/>
+    <w:lsdException w:name="Body Text Indent 3" w:uiPriority="0"/>
+    <w:lsdException w:name="Strong" w:semiHidden="0" w:uiPriority="22" w:unhideWhenUsed="0" w:qFormat="1"/>
+    <w:lsdException w:name="Emphasis" w:semiHidden="0" w:uiPriority="0" w:unhideWhenUsed="0" w:qFormat="1"/>
+    <w:lsdException w:name="No List" w:uiPriority="0"/>
+    <w:lsdException w:name="Balloon Text" w:uiPriority="0"/>
+    <w:lsdException w:name="Table Grid" w:semiHidden="0" w:uiPriority="39" w:unhideWhenUsed="0"/>
+    <w:lsdException w:name="Placeholder Text" w:unhideWhenUsed="0"/>
+    <w:lsdException w:name="No Spacing" w:semiHidden="0" w:unhideWhenUsed="0" w:qFormat="1"/>
+    <w:lsdException w:name="Light Shading" w:semiHidden="0" w:uiPriority="60" w:unhideWhenUsed="0"/>
+    <w:lsdException w:name="Light List" w:semiHidden="0" w:uiPriority="61" w:unhideWhenUsed="0"/>
+    <w:lsdException w:name="Light Grid" w:semiHidden="0" w:uiPriority="62" w:unhideWhenUsed="0"/>
+    <w:lsdException w:name="Medium Shading 1" w:semiHidden="0" w:uiPriority="63" w:unhideWhenUsed="0"/>
+    <w:lsdException w:name="Medium Shading 2" w:semiHidden="0" w:uiPriority="64" w:unhideWhenUsed="0"/>
+    <w:lsdException w:name="Medium List 1" w:semiHidden="0" w:uiPriority="65" w:unhideWhenUsed="0"/>
+    <w:lsdException w:name="Medium List 2" w:semiHidden="0" w:uiPriority="66" w:unhideWhenUsed="0"/>
+    <w:lsdException w:name="Medium Grid 1" w:semiHidden="0" w:uiPriority="67" w:unhideWhenUsed="0"/>
+    <w:lsdException w:name="Medium Grid 2" w:semiHidden="0" w:uiPriority="68" w:unhideWhenUsed="0"/>
+    <w:lsdException w:name="Medium Grid 3" w:semiHidden="0" w:uiPriority="69" w:unhideWhenUsed="0"/>
+    <w:lsdException w:name="Dark List" w:semiHidden="0" w:uiPriority="70" w:unhideWhenUsed="0"/>
+    <w:lsdException w:name="Colorful Shading" w:semiHidden="0" w:uiPriority="71" w:unhideWhenUsed="0"/>
+    <w:lsdException w:name="Colorful List" w:semiHidden="0" w:uiPriority="72" w:unhideWhenUsed="0"/>
+    <w:lsdException w:name="Colorful Grid" w:semiHidden="0" w:uiPriority="73" w:unhideWhenUsed="0"/>
+    <w:lsdException w:name="Light Shading Accent 1" w:semiHidden="0" w:uiPriority="60" w:unhideWhenUsed="0"/>
+    <w:lsdException w:name="Light List Accent 1" w:semiHidden="0" w:uiPriority="61" w:unhideWhenUsed="0"/>
+    <w:lsdException w:name="Light Grid Accent 1" w:semiHidden="0" w:uiPriority="62" w:unhideWhenUsed="0"/>
+    <w:lsdException w:name="Medium Shading 1 Accent 1" w:semiHidden="0" w:uiPriority="63" w:unhideWhenUsed="0"/>
+    <w:lsdException w:name="Medium Shading 2 Accent 1" w:semiHidden="0" w:uiPriority="64" w:unhideWhenUsed="0"/>
+    <w:lsdException w:name="Medium List 1 Accent 1" w:semiHidden="0" w:uiPriority="65" w:unhideWhenUsed="0"/>
+    <w:lsdException w:name="Revision" w:unhideWhenUsed="0"/>
+    <w:lsdException w:name="List Paragraph" w:semiHidden="0" w:uiPriority="34" w:unhideWhenUsed="0" w:qFormat="1"/>
+    <w:lsdException w:name="Quote" w:semiHidden="0" w:uiPriority="29" w:unhideWhenUsed="0" w:qFormat="1"/>
+    <w:lsdException w:name="Intense Quote" w:semiHidden="0" w:uiPriority="30" w:unhideWhenUsed="0" w:qFormat="1"/>
+    <w:lsdException w:name="Medium List 2 Accent 1" w:semiHidden="0" w:uiPriority="66" w:unhideWhenUsed="0"/>
+    <w:lsdException w:name="Medium Grid 1 Accent 1" w:semiHidden="0" w:uiPriority="67" w:unhideWhenUsed="0"/>
+    <w:lsdException w:name="Medium Grid 2 Accent 1" w:semiHidden="0" w:uiPriority="68" w:unhideWhenUsed="0"/>
+    <w:lsdException w:name="Medium Grid 3 Accent 1" w:semiHidden="0" w:uiPriority="69" w:unhideWhenUsed="0"/>
+    <w:lsdException w:name="Dark List Accent 1" w:semiHidden="0" w:uiPriority="70" w:unhideWhenUsed="0"/>
+    <w:lsdException w:name="Colorful Shading Accent 1" w:semiHidden="0" w:uiPriority="71" w:unhideWhenUsed="0"/>
+    <w:lsdException w:name="Colorful List Accent 1" w:semiHidden="0" w:uiPriority="72" w:unhideWhenUsed="0"/>
+    <w:lsdException w:name="Colorful Grid Accent 1" w:semiHidden="0" w:uiPriority="73" w:unhideWhenUsed="0"/>
+    <w:lsdException w:name="Light Shading Accent 2" w:semiHidden="0" w:uiPriority="60" w:unhideWhenUsed="0"/>
+    <w:lsdException w:name="Light List Accent 2" w:semiHidden="0" w:uiPriority="61" w:unhideWhenUsed="0"/>
+    <w:lsdException w:name="Light Grid Accent 2" w:semiHidden="0" w:uiPriority="62" w:unhideWhenUsed="0"/>
+    <w:lsdException w:name="Medium Shading 1 Accent 2" w:semiHidden="0" w:uiPriority="63" w:unhideWhenUsed="0"/>
+    <w:lsdException w:name="Medium Shading 2 Accent 2" w:semiHidden="0" w:uiPriority="64" w:unhideWhenUsed="0"/>
+    <w:lsdException w:name="Medium List 1 Accent 2" w:semiHidden="0" w:uiPriority="65" w:unhideWhenUsed="0"/>
+    <w:lsdException w:name="Medium List 2 Accent 2" w:semiHidden="0" w:uiPriority="66" w:unhideWhenUsed="0"/>
+    <w:lsdException w:name="Medium Grid 1 Accent 2" w:semiHidden="0" w:uiPriority="67" w:unhideWhenUsed="0"/>
+    <w:lsdException w:name="Medium Grid 2 Accent 2" w:semiHidden="0" w:uiPriority="68" w:unhideWhenUsed="0"/>
+    <w:lsdException w:name="Medium Grid 3 Accent 2" w:semiHidden="0" w:uiPriority="69" w:unhideWhenUsed="0"/>
+    <w:lsdException w:name="Dark List Accent 2" w:semiHidden="0" w:uiPriority="70" w:unhideWhenUsed="0"/>
+    <w:lsdException w:name="Colorful Shading Accent 2" w:semiHidden="0" w:uiPriority="71" w:unhideWhenUsed="0"/>
+    <w:lsdException w:name="Colorful List Accent 2" w:semiHidden="0" w:uiPriority="72" w:unhideWhenUsed="0"/>
+    <w:lsdException w:name="Colorful Grid Accent 2" w:semiHidden="0" w:uiPriority="73" w:unhideWhenUsed="0"/>
+    <w:lsdException w:name="Light Shading Accent 3" w:semiHidden="0" w:uiPriority="60" w:unhideWhenUsed="0"/>
+    <w:lsdException w:name="Light List Accent 3" w:semiHidden="0" w:uiPriority="61" w:unhideWhenUsed="0"/>
+    <w:lsdException w:name="Light Grid Accent 3" w:semiHidden="0" w:uiPriority="62" w:unhideWhenUsed="0"/>
+    <w:lsdException w:name="Medium Shading 1 Accent 3" w:semiHidden="0" w:uiPriority="63" w:unhideWhenUsed="0"/>
+    <w:lsdException w:name="Medium Shading 2 Accent 3" w:semiHidden="0" w:uiPriority="64" w:unhideWhenUsed="0"/>
+    <w:lsdException w:name="Medium List 1 Accent 3" w:semiHidden="0" w:uiPriority="65" w:unhideWhenUsed="0"/>
+    <w:lsdException w:name="Medium List 2 Accent 3" w:semiHidden="0" w:uiPriority="66" w:unhideWhenUsed="0"/>
+    <w:lsdException w:name="Medium Grid 1 Accent 3" w:semiHidden="0" w:uiPriority="67" w:unhideWhenUsed="0"/>
+    <w:lsdException w:name="Medium Grid 2 Accent 3" w:semiHidden="0" w:uiPriority="68" w:unhideWhenUsed="0"/>
+    <w:lsdException w:name="Medium Grid 3 Accent 3" w:semiHidden="0" w:uiPriority="69" w:unhideWhenUsed="0"/>
+    <w:lsdException w:name="Dark List Accent 3" w:semiHidden="0" w:uiPriority="70" w:unhideWhenUsed="0"/>
+    <w:lsdException w:name="Colorful Shading Accent 3" w:semiHidden="0" w:uiPriority="71" w:unhideWhenUsed="0"/>
+    <w:lsdException w:name="Colorful List Accent 3" w:semiHidden="0" w:uiPriority="72" w:unhideWhenUsed="0"/>
+    <w:lsdException w:name="Colorful Grid Accent 3" w:semiHidden="0" w:uiPriority="73" w:unhideWhenUsed="0"/>
+    <w:lsdException w:name="Light Shading Accent 4" w:semiHidden="0" w:uiPriority="60" w:unhideWhenUsed="0"/>
+    <w:lsdException w:name="Light List Accent 4" w:semiHidden="0" w:uiPriority="61" w:unhideWhenUsed="0"/>
+    <w:lsdException w:name="Light Grid Accent 4" w:semiHidden="0" w:uiPriority="62" w:unhideWhenUsed="0"/>
+    <w:lsdException w:name="Medium Shading 1 Accent 4" w:semiHidden="0" w:uiPriority="63" w:unhideWhenUsed="0"/>
+    <w:lsdException w:name="Medium Shading 2 Accent 4" w:semiHidden="0" w:uiPriority="64" w:unhideWhenUsed="0"/>
+    <w:lsdException w:name="Medium List 1 Accent 4" w:semiHidden="0" w:uiPriority="65" w:unhideWhenUsed="0"/>
+    <w:lsdException w:name="Medium List 2 Accent 4" w:semiHidden="0" w:uiPriority="66" w:unhideWhenUsed="0"/>
+    <w:lsdException w:name="Medium Grid 1 Accent 4" w:semiHidden="0" w:uiPriority="67" w:unhideWhenUsed="0"/>
+    <w:lsdException w:name="Medium Grid 2 Accent 4" w:semiHidden="0" w:uiPriority="68" w:unhideWhenUsed="0"/>
+    <w:lsdException w:name="Medium Grid 3 Accent 4" w:semiHidden="0" w:uiPriority="69" w:unhideWhenUsed="0"/>
+    <w:lsdException w:name="Dark List Accent 4" w:semiHidden="0" w:uiPriority="70" w:unhideWhenUsed="0"/>
+    <w:lsdException w:name="Colorful Shading Accent 4" w:semiHidden="0" w:uiPriority="71" w:unhideWhenUsed="0"/>
+    <w:lsdException w:name="Colorful List Accent 4" w:semiHidden="0" w:uiPriority="72" w:unhideWhenUsed="0"/>
+    <w:lsdException w:name="Colorful Grid Accent 4" w:semiHidden="0" w:uiPriority="73" w:unhideWhenUsed="0"/>
+    <w:lsdException w:name="Light Shading Accent 5" w:semiHidden="0" w:uiPriority="60" w:unhideWhenUsed="0"/>
+    <w:lsdException w:name="Light List Accent 5" w:semiHidden="0" w:uiPriority="61" w:unhideWhenUsed="0"/>
+    <w:lsdException w:name="Light Grid Accent 5" w:semiHidden="0" w:uiPriority="62" w:unhideWhenUsed="0"/>
+    <w:lsdException w:name="Medium Shading 1 Accent 5" w:semiHidden="0" w:uiPriority="63" w:unhideWhenUsed="0"/>
+    <w:lsdException w:name="Medium Shading 2 Accent 5" w:semiHidden="0" w:uiPriority="64" w:unhideWhenUsed="0"/>
+    <w:lsdException w:name="Medium List 1 Accent 5" w:semiHidden="0" w:uiPriority="65" w:unhideWhenUsed="0"/>
+    <w:lsdException w:name="Medium List 2 Accent 5" w:semiHidden="0" w:uiPriority="66" w:unhideWhenUsed="0"/>
+    <w:lsdException w:name="Medium Grid 1 Accent 5" w:semiHidden="0" w:uiPriority="67" w:unhideWhenUsed="0"/>
+    <w:lsdException w:name="Medium Grid 2 Accent 5" w:semiHidden="0" w:uiPriority="68" w:unhideWhenUsed="0"/>
+    <w:lsdException w:name="Medium Grid 3 Accent 5" w:semiHidden="0" w:uiPriority="69" w:unhideWhenUsed="0"/>
+    <w:lsdException w:name="Dark List Accent 5" w:semiHidden="0" w:uiPriority="70" w:unhideWhenUsed="0"/>
+    <w:lsdException w:name="Colorful Shading Accent 5" w:semiHidden="0" w:uiPriority="71" w:unhideWhenUsed="0"/>
+    <w:lsdException w:name="Colorful List Accent 5" w:semiHidden="0" w:uiPriority="72" w:unhideWhenUsed="0"/>
+    <w:lsdException w:name="Colorful Grid Accent 5" w:semiHidden="0" w:uiPriority="73" w:unhideWhenUsed="0"/>
+    <w:lsdException w:name="Light Shading Accent 6" w:semiHidden="0" w:uiPriority="60" w:unhideWhenUsed="0"/>
+    <w:lsdException w:name="Light List Accent 6" w:semiHidden="0" w:uiPriority="61" w:unhideWhenUsed="0"/>
+    <w:lsdException w:name="Light Grid Accent 6" w:semiHidden="0" w:uiPriority="62" w:unhideWhenUsed="0"/>
+    <w:lsdException w:name="Medium Shading 1 Accent 6" w:semiHidden="0" w:uiPriority="63" w:unhideWhenUsed="0"/>
+    <w:lsdException w:name="Medium Shading 2 Accent 6" w:semiHidden="0" w:uiPriority="64" w:unhideWhenUsed="0"/>
+    <w:lsdException w:name="Medium List 1 Accent 6" w:semiHidden="0" w:uiPriority="65" w:unhideWhenUsed="0"/>
+    <w:lsdException w:name="Medium List 2 Accent 6" w:semiHidden="0" w:uiPriority="66" w:unhideWhenUsed="0"/>
+    <w:lsdException w:name="Medium Grid 1 Accent 6" w:semiHidden="0" w:uiPriority="67" w:unhideWhenUsed="0"/>
+    <w:lsdException w:name="Medium Grid 2 Accent 6" w:semiHidden="0" w:uiPriority="68" w:unhideWhenUsed="0"/>
+    <w:lsdException w:name="Medium Grid 3 Accent 6" w:semiHidden="0" w:uiPriority="69" w:unhideWhenUsed="0"/>
+    <w:lsdException w:name="Dark List Accent 6" w:semiHidden="0" w:uiPriority="70" w:unhideWhenUsed="0"/>
+    <w:lsdException w:name="Colorful Shading Accent 6" w:semiHidden="0" w:uiPriority="71" w:unhideWhenUsed="0"/>
+    <w:lsdException w:name="Colorful List Accent 6" w:semiHidden="0" w:uiPriority="72" w:unhideWhenUsed="0"/>
+    <w:lsdException w:name="Colorful Grid Accent 6" w:semiHidden="0" w:uiPriority="73" w:unhideWhenUsed="0"/>
+    <w:lsdException w:name="Subtle Emphasis" w:semiHidden="0" w:uiPriority="19" w:unhideWhenUsed="0" w:qFormat="1"/>
+    <w:lsdException w:name="Intense Emphasis" w:semiHidden="0" w:uiPriority="21" w:unhideWhenUsed="0" w:qFormat="1"/>
+    <w:lsdException w:name="Subtle Reference" w:semiHidden="0" w:uiPriority="31" w:unhideWhenUsed="0" w:qFormat="1"/>
+    <w:lsdException w:name="Intense Reference" w:semiHidden="0" w:uiPriority="32" w:unhideWhenUsed="0" w:qFormat="1"/>
+    <w:lsdException w:name="Book Title" w:semiHidden="0" w:uiPriority="33" w:unhideWhenUsed="0" w:qFormat="1"/>
+    <w:lsdException w:name="Bibliography" w:uiPriority="37"/>
+    <w:lsdException w:name="TOC Heading" w:uiPriority="39" w:qFormat="1"/>
   </w:latentStyles>
   <w:style w:type="paragraph" w:default="1" w:styleId="a">
     <w:name w:val="Normal"/>
@@ -10524,6 +10180,7 @@
     <w:uiPriority w:val="99"/>
     <w:semiHidden/>
     <w:unhideWhenUsed/>
+    <w:qFormat/>
     <w:tblPr>
       <w:tblInd w:w="0" w:type="dxa"/>
       <w:tblCellMar>
@@ -11220,7 +10877,7 @@
     </a:clrScheme>
     <a:fontScheme name="Стандартная">
       <a:majorFont>
-        <a:latin typeface="Calibri Light" panose="020F0302020204030204"/>
+        <a:latin typeface="Calibri Light"/>
         <a:ea typeface=""/>
         <a:cs typeface=""/>
         <a:font script="Jpan" typeface="游ゴシック Light"/>
@@ -11272,7 +10929,7 @@
         <a:font script="Tfng" typeface="Ebrima"/>
       </a:majorFont>
       <a:minorFont>
-        <a:latin typeface="Calibri" panose="020F0502020204030204"/>
+        <a:latin typeface="Calibri"/>
         <a:ea typeface=""/>
         <a:cs typeface=""/>
         <a:font script="Jpan" typeface="游明朝"/>
@@ -11466,7 +11123,7 @@
   <a:extraClrSchemeLst/>
   <a:extLst>
     <a:ext uri="{05A4C25C-085E-4340-85A3-A5531E510DB2}">
-      <thm15:themeFamily xmlns:thm15="http://schemas.microsoft.com/office/thememl/2012/main" name="Office Theme" id="{62F939B6-93AF-4DB8-9C6B-D6C7DFDC589F}" vid="{4A3C46E8-61CC-4603-A589-7422A47A8E4A}"/>
+      <thm15:themeFamily xmlns:thm15="http://schemas.microsoft.com/office/thememl/2012/main" xmlns="" name="Office Theme" id="{62F939B6-93AF-4DB8-9C6B-D6C7DFDC589F}" vid="{4A3C46E8-61CC-4603-A589-7422A47A8E4A}"/>
     </a:ext>
   </a:extLst>
 </a:theme>

</xml_diff>